<commit_message>
Modificación del glosario con el argot de la empresa.
</commit_message>
<xml_diff>
--- a/2_REQUISITOS/Glosario.docx
+++ b/2_REQUISITOS/Glosario.docx
@@ -307,6 +307,36 @@
     </w:p>
     <w:p>
       <w:pPr>
+        <w:tabs>
+          <w:tab w:val="left" w:pos="3789"/>
+        </w:tabs>
+        <w:spacing w:line="480" w:lineRule="auto"/>
+        <w:jc w:val="center"/>
+        <w:rPr>
+          <w:rFonts w:cs="Arial"/>
+          <w:b/>
+          <w:sz w:val="28"/>
+          <w:szCs w:val="28"/>
+        </w:rPr>
+      </w:pPr>
+    </w:p>
+    <w:p>
+      <w:pPr>
+        <w:tabs>
+          <w:tab w:val="left" w:pos="3789"/>
+        </w:tabs>
+        <w:spacing w:line="480" w:lineRule="auto"/>
+        <w:jc w:val="center"/>
+        <w:rPr>
+          <w:rFonts w:cs="Arial"/>
+          <w:b/>
+          <w:sz w:val="28"/>
+          <w:szCs w:val="28"/>
+        </w:rPr>
+      </w:pPr>
+    </w:p>
+    <w:p>
+      <w:pPr>
         <w:jc w:val="right"/>
         <w:rPr>
           <w:rFonts w:cs="Arial"/>
@@ -323,51 +353,6 @@
     </w:p>
     <w:p>
       <w:pPr>
-        <w:jc w:val="right"/>
-        <w:rPr>
-          <w:rFonts w:cs="Arial"/>
-          <w:szCs w:val="24"/>
-        </w:rPr>
-      </w:pPr>
-    </w:p>
-    <w:p>
-      <w:pPr>
-        <w:jc w:val="right"/>
-        <w:rPr>
-          <w:rFonts w:cs="Arial"/>
-          <w:szCs w:val="24"/>
-        </w:rPr>
-      </w:pPr>
-    </w:p>
-    <w:p>
-      <w:pPr>
-        <w:jc w:val="right"/>
-        <w:rPr>
-          <w:rFonts w:cs="Arial"/>
-          <w:szCs w:val="24"/>
-        </w:rPr>
-      </w:pPr>
-    </w:p>
-    <w:p>
-      <w:pPr>
-        <w:jc w:val="right"/>
-        <w:rPr>
-          <w:rFonts w:cs="Arial"/>
-          <w:szCs w:val="24"/>
-        </w:rPr>
-      </w:pPr>
-    </w:p>
-    <w:p>
-      <w:pPr>
-        <w:jc w:val="right"/>
-        <w:rPr>
-          <w:rFonts w:cs="Arial"/>
-          <w:szCs w:val="24"/>
-        </w:rPr>
-      </w:pPr>
-    </w:p>
-    <w:p>
-      <w:pPr>
         <w:spacing w:line="240" w:lineRule="auto"/>
         <w:jc w:val="both"/>
         <w:rPr>
@@ -384,166 +369,8 @@
           <w:sz w:val="28"/>
           <w:szCs w:val="28"/>
         </w:rPr>
+        <w:lastRenderedPageBreak/>
         <w:t>Glosario</w:t>
-      </w:r>
-    </w:p>
-    <w:p>
-      <w:pPr>
-        <w:spacing w:line="240" w:lineRule="auto"/>
-        <w:jc w:val="both"/>
-        <w:rPr>
-          <w:rFonts w:ascii="Arial" w:hAnsi="Arial" w:cs="Arial"/>
-          <w:color w:val="333333"/>
-          <w:shd w:val="clear" w:color="auto" w:fill="FFFFFF" w:themeFill="background1"/>
-        </w:rPr>
-      </w:pPr>
-      <w:r>
-        <w:rPr>
-          <w:rFonts w:ascii="Arial" w:hAnsi="Arial" w:cs="Arial"/>
-          <w:b/>
-        </w:rPr>
-        <w:t>Aplicación de escritorio:</w:t>
-      </w:r>
-      <w:r>
-        <w:rPr>
-          <w:rFonts w:ascii="Arial" w:hAnsi="Arial" w:cs="Arial"/>
-        </w:rPr>
-        <w:t xml:space="preserve"> </w:t>
-      </w:r>
-      <w:r>
-        <w:rPr>
-          <w:rFonts w:ascii="Arial" w:hAnsi="Arial" w:cs="Arial"/>
-          <w:color w:val="333333"/>
-          <w:shd w:val="clear" w:color="auto" w:fill="FFFFFF" w:themeFill="background1"/>
-        </w:rPr>
-        <w:t>Para la informática, una aplicación es uno de diversos tipos de programas de computación diseñados especialmente para cumplimentar una función o actuar como herramienta para acciones puntuales del usuario.</w:t>
-      </w:r>
-    </w:p>
-    <w:p>
-      <w:pPr>
-        <w:spacing w:line="240" w:lineRule="auto"/>
-        <w:jc w:val="both"/>
-        <w:rPr>
-          <w:rFonts w:ascii="Arial" w:hAnsi="Arial" w:cs="Arial"/>
-          <w:color w:val="000000"/>
-          <w:shd w:val="clear" w:color="auto" w:fill="FFFFFF"/>
-        </w:rPr>
-      </w:pPr>
-      <w:r>
-        <w:rPr>
-          <w:rFonts w:ascii="Arial" w:hAnsi="Arial" w:cs="Arial"/>
-          <w:b/>
-          <w:color w:val="333333"/>
-        </w:rPr>
-        <w:t>Interfaz Gráfica:</w:t>
-      </w:r>
-      <w:r>
-        <w:rPr>
-          <w:rFonts w:ascii="Arial" w:hAnsi="Arial" w:cs="Arial"/>
-          <w:b/>
-          <w:color w:val="333333"/>
-        </w:rPr>
-        <w:t xml:space="preserve"> </w:t>
-      </w:r>
-      <w:r>
-        <w:rPr>
-          <w:rFonts w:ascii="Arial" w:hAnsi="Arial" w:cs="Arial"/>
-          <w:color w:val="000000"/>
-          <w:shd w:val="clear" w:color="auto" w:fill="FFFFFF"/>
-        </w:rPr>
-        <w:t>Conexión que se da de manera física y a nivel de utilidad entre dispositivos o sistemas.</w:t>
-      </w:r>
-    </w:p>
-    <w:p>
-      <w:pPr>
-        <w:spacing w:line="240" w:lineRule="auto"/>
-        <w:jc w:val="both"/>
-        <w:rPr>
-          <w:rFonts w:ascii="Arial" w:hAnsi="Arial" w:cs="Arial"/>
-          <w:color w:val="000000"/>
-          <w:bdr w:val="none" w:sz="0" w:space="0" w:color="auto" w:frame="1"/>
-        </w:rPr>
-      </w:pPr>
-      <w:r>
-        <w:rPr>
-          <w:rFonts w:ascii="Arial" w:hAnsi="Arial" w:cs="Arial"/>
-          <w:b/>
-          <w:color w:val="000000"/>
-          <w:bdr w:val="none" w:sz="0" w:space="0" w:color="auto" w:frame="1"/>
-        </w:rPr>
-        <w:t xml:space="preserve">Autentificar: </w:t>
-      </w:r>
-      <w:r>
-        <w:rPr>
-          <w:rFonts w:ascii="Arial" w:hAnsi="Arial" w:cs="Arial"/>
-          <w:color w:val="000000"/>
-          <w:bdr w:val="none" w:sz="0" w:space="0" w:color="auto" w:frame="1"/>
-        </w:rPr>
-        <w:t>Verificar la identidad de una persona, usuario o proceso para así acceder a determinados recursos o poder realizar determinadas tareas.</w:t>
-      </w:r>
-    </w:p>
-    <w:p>
-      <w:pPr>
-        <w:spacing w:line="240" w:lineRule="auto"/>
-        <w:jc w:val="both"/>
-        <w:rPr>
-          <w:rFonts w:ascii="Arial" w:hAnsi="Arial" w:cs="Arial"/>
-          <w:color w:val="000000"/>
-          <w:shd w:val="clear" w:color="auto" w:fill="FFFFFF"/>
-        </w:rPr>
-      </w:pPr>
-      <w:r>
-        <w:rPr>
-          <w:rFonts w:ascii="Arial" w:hAnsi="Arial" w:cs="Arial"/>
-          <w:b/>
-          <w:color w:val="000000"/>
-          <w:bdr w:val="none" w:sz="0" w:space="0" w:color="auto" w:frame="1"/>
-        </w:rPr>
-        <w:t xml:space="preserve">Metódico: </w:t>
-      </w:r>
-      <w:r>
-        <w:rPr>
-          <w:rFonts w:ascii="Arial" w:hAnsi="Arial" w:cs="Arial"/>
-          <w:color w:val="000000"/>
-          <w:shd w:val="clear" w:color="auto" w:fill="FFFFFF"/>
-        </w:rPr>
-        <w:t>Que se hace ordenada y sistemáticamente, siguiendo un métod</w:t>
-      </w:r>
-      <w:r>
-        <w:rPr>
-          <w:rFonts w:ascii="Arial" w:hAnsi="Arial" w:cs="Arial"/>
-          <w:color w:val="000000"/>
-          <w:shd w:val="clear" w:color="auto" w:fill="FFFFFF"/>
-        </w:rPr>
-        <w:t>o.</w:t>
-      </w:r>
-    </w:p>
-    <w:p>
-      <w:pPr>
-        <w:spacing w:line="240" w:lineRule="auto"/>
-        <w:jc w:val="both"/>
-        <w:rPr>
-          <w:rFonts w:ascii="Arial" w:hAnsi="Arial" w:cs="Arial"/>
-          <w:color w:val="333333"/>
-          <w:shd w:val="clear" w:color="auto" w:fill="FFFFFF" w:themeFill="background1"/>
-        </w:rPr>
-      </w:pPr>
-      <w:r>
-        <w:rPr>
-          <w:rFonts w:ascii="Arial" w:hAnsi="Arial" w:cs="Arial"/>
-          <w:b/>
-          <w:color w:val="000000"/>
-          <w:bdr w:val="none" w:sz="0" w:space="0" w:color="auto" w:frame="1"/>
-        </w:rPr>
-        <w:t xml:space="preserve">Justificación: </w:t>
-      </w:r>
-      <w:r>
-        <w:rPr>
-          <w:rFonts w:ascii="Arial" w:hAnsi="Arial" w:cs="Arial"/>
-          <w:color w:val="333333"/>
-          <w:shd w:val="clear" w:color="auto" w:fill="FFFFFF" w:themeFill="background1"/>
-        </w:rPr>
-        <w:t>Explicación de por qué determinado hecho sucede o por qué tales actitudes son consideradas justas y apropiadas para determinadas situaciones.</w:t>
       </w:r>
     </w:p>
     <w:p>
@@ -620,15 +447,228 @@
         <w:rPr>
           <w:rFonts w:ascii="Arial" w:hAnsi="Arial" w:cs="Arial"/>
           <w:b/>
-          <w:color w:val="333333"/>
-        </w:rPr>
-        <w:t xml:space="preserve">Proyecto integrador: </w:t>
-      </w:r>
-      <w:r>
-        <w:rPr>
-          <w:rFonts w:ascii="Arial" w:hAnsi="Arial" w:cs="Arial"/>
-        </w:rPr>
-        <w:t>Un proyecto es un esfuerzo temporal que se lleva a cabo para crear un producto, servicio o resultado único.</w:t>
+        </w:rPr>
+        <w:t>Ámbito de competencia:</w:t>
+      </w:r>
+      <w:r>
+        <w:rPr>
+          <w:rFonts w:ascii="Arial" w:hAnsi="Arial" w:cs="Arial"/>
+        </w:rPr>
+        <w:t xml:space="preserve"> Marco de acción que es determinado por el límite y alcance de sus acciones.</w:t>
+      </w:r>
+    </w:p>
+    <w:p>
+      <w:pPr>
+        <w:spacing w:line="240" w:lineRule="auto"/>
+        <w:jc w:val="both"/>
+        <w:rPr>
+          <w:rFonts w:ascii="Arial" w:hAnsi="Arial" w:cs="Arial"/>
+          <w:color w:val="333333"/>
+          <w:shd w:val="clear" w:color="auto" w:fill="FFFFFF" w:themeFill="background1"/>
+        </w:rPr>
+      </w:pPr>
+      <w:r>
+        <w:rPr>
+          <w:rFonts w:ascii="Arial" w:hAnsi="Arial" w:cs="Arial"/>
+          <w:b/>
+        </w:rPr>
+        <w:t>Aplicación de escritorio:</w:t>
+      </w:r>
+      <w:r>
+        <w:rPr>
+          <w:rFonts w:ascii="Arial" w:hAnsi="Arial" w:cs="Arial"/>
+        </w:rPr>
+        <w:t xml:space="preserve"> </w:t>
+      </w:r>
+      <w:r>
+        <w:rPr>
+          <w:rFonts w:ascii="Arial" w:hAnsi="Arial" w:cs="Arial"/>
+          <w:color w:val="333333"/>
+          <w:shd w:val="clear" w:color="auto" w:fill="FFFFFF" w:themeFill="background1"/>
+        </w:rPr>
+        <w:t>Para la informática, una aplicación es uno de diversos tipos de programas de computación diseñados especialmente para cumplimentar una función o actuar como herramienta para acciones puntuales del usuario.</w:t>
+      </w:r>
+    </w:p>
+    <w:p>
+      <w:pPr>
+        <w:spacing w:line="240" w:lineRule="auto"/>
+        <w:jc w:val="both"/>
+        <w:rPr>
+          <w:rFonts w:ascii="Arial" w:hAnsi="Arial" w:cs="Arial"/>
+          <w:color w:val="000000"/>
+          <w:bdr w:val="none" w:sz="0" w:space="0" w:color="auto" w:frame="1"/>
+        </w:rPr>
+      </w:pPr>
+      <w:r>
+        <w:rPr>
+          <w:rFonts w:ascii="Arial" w:hAnsi="Arial" w:cs="Arial"/>
+          <w:b/>
+          <w:color w:val="000000"/>
+          <w:bdr w:val="none" w:sz="0" w:space="0" w:color="auto" w:frame="1"/>
+        </w:rPr>
+        <w:t xml:space="preserve">Autentificar: </w:t>
+      </w:r>
+      <w:r>
+        <w:rPr>
+          <w:rFonts w:ascii="Arial" w:hAnsi="Arial" w:cs="Arial"/>
+          <w:color w:val="000000"/>
+          <w:bdr w:val="none" w:sz="0" w:space="0" w:color="auto" w:frame="1"/>
+        </w:rPr>
+        <w:t>Verificar la identidad de una persona, usuario o proceso para así acceder a determinados recursos o poder realizar determinadas tareas.</w:t>
+      </w:r>
+    </w:p>
+    <w:p>
+      <w:pPr>
+        <w:spacing w:line="240" w:lineRule="auto"/>
+        <w:jc w:val="both"/>
+        <w:rPr>
+          <w:rFonts w:ascii="Arial" w:hAnsi="Arial" w:cs="Arial"/>
+        </w:rPr>
+      </w:pPr>
+      <w:r>
+        <w:rPr>
+          <w:rFonts w:ascii="Arial" w:hAnsi="Arial" w:cs="Arial"/>
+          <w:b/>
+        </w:rPr>
+        <w:t>Autoridad lineal:</w:t>
+      </w:r>
+      <w:r>
+        <w:rPr>
+          <w:rFonts w:ascii="Arial" w:hAnsi="Arial" w:cs="Arial"/>
+        </w:rPr>
+        <w:t xml:space="preserve"> Facultad de mando que ejerce una o varias personas en un grupo de trabajo.</w:t>
+      </w:r>
+    </w:p>
+    <w:p>
+      <w:pPr>
+        <w:spacing w:line="240" w:lineRule="auto"/>
+        <w:jc w:val="both"/>
+        <w:rPr>
+          <w:rFonts w:ascii="Arial" w:hAnsi="Arial" w:cs="Arial"/>
+        </w:rPr>
+      </w:pPr>
+      <w:r>
+        <w:rPr>
+          <w:rFonts w:ascii="Arial" w:hAnsi="Arial" w:cs="Arial"/>
+          <w:b/>
+        </w:rPr>
+        <w:t>Carga de trabajo</w:t>
+      </w:r>
+      <w:r>
+        <w:rPr>
+          <w:rFonts w:ascii="Arial" w:hAnsi="Arial" w:cs="Arial"/>
+        </w:rPr>
+        <w:t>: Es un promedio establecido de volumen de trabajo que se debe desarrollar por una unidad administrativa.</w:t>
+      </w:r>
+    </w:p>
+    <w:p>
+      <w:pPr>
+        <w:spacing w:line="240" w:lineRule="auto"/>
+        <w:jc w:val="both"/>
+        <w:rPr>
+          <w:rFonts w:ascii="Arial" w:hAnsi="Arial" w:cs="Arial"/>
+        </w:rPr>
+      </w:pPr>
+      <w:r>
+        <w:rPr>
+          <w:rFonts w:ascii="Arial" w:hAnsi="Arial" w:cs="Arial"/>
+          <w:b/>
+        </w:rPr>
+        <w:t>Delegación de autoridad:</w:t>
+      </w:r>
+      <w:r>
+        <w:rPr>
+          <w:rFonts w:ascii="Arial" w:hAnsi="Arial" w:cs="Arial"/>
+        </w:rPr>
+        <w:t xml:space="preserve"> Acto por el cual se faculta y responsabiliza a un subordinado para tomar decisiones, emitir instrucciones y hacer que se cumplan.</w:t>
+      </w:r>
+    </w:p>
+    <w:p>
+      <w:pPr>
+        <w:spacing w:line="240" w:lineRule="auto"/>
+        <w:jc w:val="both"/>
+        <w:rPr>
+          <w:rFonts w:ascii="Arial" w:hAnsi="Arial" w:cs="Arial"/>
+        </w:rPr>
+      </w:pPr>
+      <w:r>
+        <w:rPr>
+          <w:rFonts w:ascii="Arial" w:hAnsi="Arial" w:cs="Arial"/>
+          <w:b/>
+        </w:rPr>
+        <w:t>Eficacia:</w:t>
+      </w:r>
+      <w:r>
+        <w:rPr>
+          <w:rFonts w:ascii="Arial" w:hAnsi="Arial" w:cs="Arial"/>
+        </w:rPr>
+        <w:t xml:space="preserve"> Elemento de medición de una organización, en cuanto al grado de realización de sus fines y objetivos, sin importar los recursos empleados.</w:t>
+      </w:r>
+    </w:p>
+    <w:p>
+      <w:pPr>
+        <w:spacing w:line="240" w:lineRule="auto"/>
+        <w:jc w:val="both"/>
+        <w:rPr>
+          <w:rFonts w:ascii="Arial" w:hAnsi="Arial" w:cs="Arial"/>
+        </w:rPr>
+      </w:pPr>
+      <w:r>
+        <w:rPr>
+          <w:rFonts w:ascii="Arial" w:hAnsi="Arial" w:cs="Arial"/>
+          <w:b/>
+        </w:rPr>
+        <w:t>Eficiencia</w:t>
+      </w:r>
+      <w:r>
+        <w:rPr>
+          <w:rFonts w:ascii="Arial" w:hAnsi="Arial" w:cs="Arial"/>
+        </w:rPr>
+        <w:t>: Elementos de medición de una organización en cuanto al logro de los fines y objetivos cuidando la utilización de los recursos.</w:t>
+      </w:r>
+    </w:p>
+    <w:p>
+      <w:pPr>
+        <w:spacing w:line="240" w:lineRule="auto"/>
+        <w:jc w:val="both"/>
+        <w:rPr>
+          <w:rFonts w:ascii="Arial" w:hAnsi="Arial" w:cs="Arial"/>
+        </w:rPr>
+      </w:pPr>
+      <w:r>
+        <w:rPr>
+          <w:rFonts w:ascii="Arial" w:hAnsi="Arial" w:cs="Arial"/>
+          <w:b/>
+        </w:rPr>
+        <w:t>Ente:</w:t>
+      </w:r>
+      <w:r>
+        <w:rPr>
+          <w:rFonts w:ascii="Arial" w:hAnsi="Arial" w:cs="Arial"/>
+        </w:rPr>
+        <w:t xml:space="preserve"> Denominación genérica para calificar cualquier unidad administrativa.</w:t>
+      </w:r>
+    </w:p>
+    <w:p>
+      <w:pPr>
+        <w:spacing w:line="240" w:lineRule="auto"/>
+        <w:jc w:val="both"/>
+        <w:rPr>
+          <w:rFonts w:ascii="Arial" w:hAnsi="Arial" w:cs="Arial"/>
+        </w:rPr>
+      </w:pPr>
+      <w:r>
+        <w:rPr>
+          <w:rFonts w:ascii="Arial" w:hAnsi="Arial" w:cs="Arial"/>
+          <w:b/>
+        </w:rPr>
+        <w:t>Función de puesto:</w:t>
+      </w:r>
+      <w:r>
+        <w:rPr>
+          <w:rFonts w:ascii="Arial" w:hAnsi="Arial" w:cs="Arial"/>
+        </w:rPr>
+        <w:t xml:space="preserve"> Conjunto de actividades de fines necesarios para que una unidad de trabajo específica o impersonal cumpla con su propósito o razón de ser.</w:t>
       </w:r>
     </w:p>
     <w:p>
@@ -670,23 +710,113 @@
         <w:jc w:val="both"/>
         <w:rPr>
           <w:rFonts w:ascii="Arial" w:hAnsi="Arial" w:cs="Arial"/>
-          <w:color w:val="333333"/>
-        </w:rPr>
-      </w:pPr>
-      <w:r>
-        <w:rPr>
-          <w:rFonts w:ascii="Arial" w:hAnsi="Arial" w:cs="Arial"/>
-          <w:b/>
-          <w:color w:val="333333"/>
-        </w:rPr>
-        <w:t>Repositorio</w:t>
-      </w:r>
-      <w:r>
-        <w:rPr>
-          <w:rFonts w:ascii="Arial" w:hAnsi="Arial" w:cs="Arial"/>
-          <w:color w:val="333333"/>
-        </w:rPr>
-        <w:t>: espacio que se destina para guardar distintas cosas.</w:t>
+          <w:color w:val="000000"/>
+          <w:shd w:val="clear" w:color="auto" w:fill="FFFFFF"/>
+        </w:rPr>
+      </w:pPr>
+      <w:r>
+        <w:rPr>
+          <w:rFonts w:ascii="Arial" w:hAnsi="Arial" w:cs="Arial"/>
+          <w:b/>
+          <w:color w:val="333333"/>
+        </w:rPr>
+        <w:t xml:space="preserve">Interfaz Gráfica: </w:t>
+      </w:r>
+      <w:r>
+        <w:rPr>
+          <w:rFonts w:ascii="Arial" w:hAnsi="Arial" w:cs="Arial"/>
+          <w:color w:val="000000"/>
+          <w:shd w:val="clear" w:color="auto" w:fill="FFFFFF"/>
+        </w:rPr>
+        <w:t>Conexión que se da de manera física y a nivel de utilidad entre dispositivos o sistemas.</w:t>
+      </w:r>
+    </w:p>
+    <w:p>
+      <w:pPr>
+        <w:spacing w:line="240" w:lineRule="auto"/>
+        <w:jc w:val="both"/>
+        <w:rPr>
+          <w:rFonts w:ascii="Arial" w:hAnsi="Arial" w:cs="Arial"/>
+          <w:color w:val="333333"/>
+          <w:shd w:val="clear" w:color="auto" w:fill="FFFFFF" w:themeFill="background1"/>
+        </w:rPr>
+      </w:pPr>
+      <w:r>
+        <w:rPr>
+          <w:rFonts w:ascii="Arial" w:hAnsi="Arial" w:cs="Arial"/>
+          <w:b/>
+          <w:color w:val="000000"/>
+          <w:bdr w:val="none" w:sz="0" w:space="0" w:color="auto" w:frame="1"/>
+        </w:rPr>
+        <w:t xml:space="preserve">Justificación: </w:t>
+      </w:r>
+      <w:r>
+        <w:rPr>
+          <w:rFonts w:ascii="Arial" w:hAnsi="Arial" w:cs="Arial"/>
+          <w:color w:val="333333"/>
+          <w:shd w:val="clear" w:color="auto" w:fill="FFFFFF" w:themeFill="background1"/>
+        </w:rPr>
+        <w:t>Explicación de por qué determinado hecho sucede o por qué tales actitudes son consideradas justas y apropiadas para determinadas situaciones.</w:t>
+      </w:r>
+    </w:p>
+    <w:p>
+      <w:pPr>
+        <w:spacing w:line="240" w:lineRule="auto"/>
+        <w:jc w:val="both"/>
+        <w:rPr>
+          <w:rFonts w:ascii="Arial" w:hAnsi="Arial" w:cs="Arial"/>
+          <w:color w:val="333333"/>
+          <w:shd w:val="clear" w:color="auto" w:fill="FFFFFF" w:themeFill="background1"/>
+        </w:rPr>
+      </w:pPr>
+      <w:r>
+        <w:rPr>
+          <w:rFonts w:ascii="Arial" w:hAnsi="Arial" w:cs="Arial"/>
+          <w:b/>
+          <w:color w:val="333333"/>
+          <w:shd w:val="clear" w:color="auto" w:fill="FFFFFF" w:themeFill="background1"/>
+        </w:rPr>
+        <w:t>Lineamiento:</w:t>
+      </w:r>
+      <w:r>
+        <w:rPr>
+          <w:rFonts w:ascii="Arial" w:hAnsi="Arial" w:cs="Arial"/>
+          <w:color w:val="333333"/>
+          <w:shd w:val="clear" w:color="auto" w:fill="FFFFFF" w:themeFill="background1"/>
+        </w:rPr>
+        <w:t xml:space="preserve"> Directriz que establece los limites dentro de los cuales han de realizarse ciertas actividades, así como las características generales que estos deberán tener.</w:t>
+      </w:r>
+    </w:p>
+    <w:p>
+      <w:pPr>
+        <w:spacing w:line="240" w:lineRule="auto"/>
+        <w:jc w:val="both"/>
+        <w:rPr>
+          <w:rFonts w:ascii="Arial" w:hAnsi="Arial" w:cs="Arial"/>
+          <w:color w:val="333333"/>
+        </w:rPr>
+      </w:pPr>
+      <w:r>
+        <w:rPr>
+          <w:rFonts w:ascii="Arial" w:hAnsi="Arial" w:cs="Arial"/>
+          <w:b/>
+          <w:color w:val="333333"/>
+        </w:rPr>
+        <w:t>Manual</w:t>
+      </w:r>
+      <w:r>
+        <w:rPr>
+          <w:rFonts w:ascii="Arial" w:hAnsi="Arial" w:cs="Arial"/>
+          <w:color w:val="333333"/>
+        </w:rPr>
+        <w:t xml:space="preserve">: </w:t>
+      </w:r>
+      <w:r>
+        <w:rPr>
+          <w:rFonts w:ascii="Arial" w:hAnsi="Arial" w:cs="Arial"/>
+          <w:color w:val="333333"/>
+        </w:rPr>
+        <w:t>es el término que designa a aquel libro, documento, que reúne todo lo básico y esencial acerca de una materia determinada.</w:t>
       </w:r>
     </w:p>
     <w:p>
@@ -706,33 +836,150 @@
           <w:b/>
           <w:color w:val="333333"/>
         </w:rPr>
-        <w:t>Manual</w:t>
-      </w:r>
-      <w:r>
-        <w:rPr>
-          <w:rFonts w:ascii="Arial" w:hAnsi="Arial" w:cs="Arial"/>
-          <w:color w:val="333333"/>
-        </w:rPr>
-        <w:t xml:space="preserve">: </w:t>
-      </w:r>
-      <w:r>
-        <w:rPr>
-          <w:rFonts w:ascii="Arial" w:hAnsi="Arial" w:cs="Arial"/>
-          <w:color w:val="333333"/>
-        </w:rPr>
-        <w:t>es el término que designa a aquel libro, documento, que reúne todo lo básico y esencial acerca de una materia determinada.</w:t>
-      </w:r>
-    </w:p>
-    <w:p>
-      <w:pPr>
-        <w:jc w:val="both"/>
-        <w:rPr>
-          <w:rFonts w:ascii="Arial" w:hAnsi="Arial" w:cs="Arial"/>
-          <w:color w:val="333333"/>
-        </w:rPr>
-      </w:pPr>
+        <w:t xml:space="preserve">Manual administrativo: </w:t>
+      </w:r>
+      <w:r>
+        <w:rPr>
+          <w:rFonts w:ascii="Arial" w:hAnsi="Arial" w:cs="Arial"/>
+          <w:color w:val="333333"/>
+        </w:rPr>
+        <w:t>Instrumentos para documentar y sistematizar el funcionamiento de una organización.</w:t>
+      </w:r>
       <w:bookmarkStart w:id="0" w:name="_GoBack"/>
       <w:bookmarkEnd w:id="0"/>
+    </w:p>
+    <w:p>
+      <w:pPr>
+        <w:spacing w:line="240" w:lineRule="auto"/>
+        <w:jc w:val="both"/>
+        <w:rPr>
+          <w:rFonts w:ascii="Arial" w:hAnsi="Arial" w:cs="Arial"/>
+          <w:color w:val="000000"/>
+          <w:shd w:val="clear" w:color="auto" w:fill="FFFFFF"/>
+        </w:rPr>
+      </w:pPr>
+      <w:r>
+        <w:rPr>
+          <w:rFonts w:ascii="Arial" w:hAnsi="Arial" w:cs="Arial"/>
+          <w:b/>
+          <w:color w:val="000000"/>
+          <w:bdr w:val="none" w:sz="0" w:space="0" w:color="auto" w:frame="1"/>
+        </w:rPr>
+        <w:lastRenderedPageBreak/>
+        <w:t xml:space="preserve">Metódico: </w:t>
+      </w:r>
+      <w:r>
+        <w:rPr>
+          <w:rFonts w:ascii="Arial" w:hAnsi="Arial" w:cs="Arial"/>
+          <w:color w:val="000000"/>
+          <w:shd w:val="clear" w:color="auto" w:fill="FFFFFF"/>
+        </w:rPr>
+        <w:t>Que se hace ordenada y sistemáticamente, siguiendo un método.</w:t>
+      </w:r>
+    </w:p>
+    <w:p>
+      <w:pPr>
+        <w:spacing w:line="240" w:lineRule="auto"/>
+        <w:jc w:val="both"/>
+        <w:rPr>
+          <w:rFonts w:ascii="Arial" w:hAnsi="Arial" w:cs="Arial"/>
+        </w:rPr>
+      </w:pPr>
+      <w:r>
+        <w:rPr>
+          <w:rFonts w:ascii="Arial" w:hAnsi="Arial" w:cs="Arial"/>
+          <w:b/>
+          <w:color w:val="333333"/>
+        </w:rPr>
+        <w:t xml:space="preserve">Proyecto integrador: </w:t>
+      </w:r>
+      <w:r>
+        <w:rPr>
+          <w:rFonts w:ascii="Arial" w:hAnsi="Arial" w:cs="Arial"/>
+        </w:rPr>
+        <w:t>Un proyecto es un esfuerzo temporal que se lleva a cabo para</w:t>
+      </w:r>
+      <w:r>
+        <w:rPr>
+          <w:rFonts w:ascii="Arial" w:hAnsi="Arial" w:cs="Arial"/>
+        </w:rPr>
+        <w:t xml:space="preserve"> </w:t>
+      </w:r>
+      <w:r>
+        <w:rPr>
+          <w:rFonts w:ascii="Arial" w:hAnsi="Arial" w:cs="Arial"/>
+        </w:rPr>
+        <w:t>crear un producto, servicio o resultado único.</w:t>
+      </w:r>
+    </w:p>
+    <w:p>
+      <w:pPr>
+        <w:spacing w:line="240" w:lineRule="auto"/>
+        <w:jc w:val="both"/>
+        <w:rPr>
+          <w:rFonts w:ascii="Arial" w:hAnsi="Arial" w:cs="Arial"/>
+          <w:color w:val="333333"/>
+        </w:rPr>
+      </w:pPr>
+      <w:r>
+        <w:rPr>
+          <w:rFonts w:ascii="Arial" w:hAnsi="Arial" w:cs="Arial"/>
+          <w:b/>
+          <w:color w:val="333333"/>
+        </w:rPr>
+        <w:t>Repositorio</w:t>
+      </w:r>
+      <w:r>
+        <w:rPr>
+          <w:rFonts w:ascii="Arial" w:hAnsi="Arial" w:cs="Arial"/>
+          <w:color w:val="333333"/>
+        </w:rPr>
+        <w:t>: espacio que se destina para guardar distintas cosas.</w:t>
+      </w:r>
+    </w:p>
+    <w:p>
+      <w:pPr>
+        <w:spacing w:line="240" w:lineRule="auto"/>
+        <w:jc w:val="both"/>
+        <w:rPr>
+          <w:rFonts w:ascii="Arial" w:hAnsi="Arial" w:cs="Arial"/>
+        </w:rPr>
+      </w:pPr>
+      <w:r>
+        <w:rPr>
+          <w:rFonts w:ascii="Arial" w:hAnsi="Arial" w:cs="Arial"/>
+          <w:b/>
+        </w:rPr>
+        <w:t>Stock</w:t>
+      </w:r>
+      <w:r>
+        <w:rPr>
+          <w:rFonts w:ascii="Arial" w:hAnsi="Arial" w:cs="Arial"/>
+          <w:b/>
+        </w:rPr>
+        <w:t xml:space="preserve">: </w:t>
+      </w:r>
+      <w:r>
+        <w:rPr>
+          <w:rFonts w:ascii="Arial" w:hAnsi="Arial" w:cs="Arial"/>
+        </w:rPr>
+        <w:t>Conjunto</w:t>
+      </w:r>
+      <w:r>
+        <w:rPr>
+          <w:rFonts w:ascii="Arial" w:hAnsi="Arial" w:cs="Arial"/>
+        </w:rPr>
+        <w:t xml:space="preserve"> de mercancías o productos que se tienen almacenados en espera de su venta o comercialización.</w:t>
+      </w:r>
+    </w:p>
+    <w:p>
+      <w:pPr>
+        <w:jc w:val="both"/>
+        <w:rPr>
+          <w:rFonts w:ascii="Arial" w:hAnsi="Arial" w:cs="Arial"/>
+          <w:color w:val="333333"/>
+        </w:rPr>
+      </w:pPr>
       <w:r>
         <w:rPr>
           <w:rFonts w:ascii="Tahoma" w:hAnsi="Tahoma" w:cs="Tahoma"/>

</xml_diff>